<commit_message>
Eficiencia - Version espanol
</commit_message>
<xml_diff>
--- a/Version Espanol.docx
+++ b/Version Espanol.docx
@@ -6184,23 +6184,386 @@
         </w:drawing>
       </w:r>
     </w:p>
+    <w:p/>
+    <w:p>
+      <w:pPr>
+        <w:rPr>
+          <w:rFonts w:hint="default"/>
+        </w:rPr>
+      </w:pPr>
+      <w:r>
+        <w:rPr>
+          <w:rFonts w:hint="default"/>
+        </w:rPr>
+        <w:t>Este individuo, ‘H8’, representa el estado final que queríamos alcanzar, y tiene la respuesta al problema, el camino que va desde la entrada hasta la salida del laberinto.</w:t>
+      </w:r>
+    </w:p>
+    <w:p>
+      <w:pPr>
+        <w:rPr>
+          <w:rFonts w:hint="default"/>
+        </w:rPr>
+      </w:pPr>
+    </w:p>
+    <w:p>
+      <w:pPr>
+        <w:rPr>
+          <w:rFonts w:hint="default"/>
+        </w:rPr>
+      </w:pPr>
+    </w:p>
+    <w:p>
+      <w:pPr>
+        <w:rPr>
+          <w:rFonts w:hint="default"/>
+        </w:rPr>
+      </w:pPr>
+    </w:p>
+    <w:p>
+      <w:pPr>
+        <w:rPr>
+          <w:rFonts w:hint="default"/>
+        </w:rPr>
+      </w:pPr>
+    </w:p>
+    <w:p>
+      <w:pPr>
+        <w:rPr>
+          <w:rFonts w:hint="default"/>
+        </w:rPr>
+      </w:pPr>
+    </w:p>
+    <w:p>
+      <w:pPr>
+        <w:rPr>
+          <w:rFonts w:hint="default"/>
+        </w:rPr>
+      </w:pPr>
+    </w:p>
+    <w:p>
+      <w:pPr>
+        <w:rPr>
+          <w:rFonts w:hint="default"/>
+        </w:rPr>
+      </w:pPr>
+      <w:r>
+        <w:rPr>
+          <w:rFonts w:hint="default"/>
+          <w:lang w:val="en-US"/>
+        </w:rPr>
+        <w:t>E</w:t>
+      </w:r>
+      <w:r>
+        <w:rPr>
+          <w:rFonts w:hint="default"/>
+        </w:rPr>
+        <w:t xml:space="preserve">l sistema ha encontrado la </w:t>
+      </w:r>
+      <w:r>
+        <w:rPr>
+          <w:rFonts w:hint="default"/>
+          <w:lang w:val="en-US"/>
+        </w:rPr>
+        <w:t>solución</w:t>
+      </w:r>
+      <w:r>
+        <w:rPr>
+          <w:rFonts w:hint="default"/>
+        </w:rPr>
+        <w:t xml:space="preserve"> en la </w:t>
+      </w:r>
+      <w:r>
+        <w:rPr>
+          <w:rFonts w:hint="default"/>
+          <w:lang w:val="en-US"/>
+        </w:rPr>
+        <w:t>séptima</w:t>
+      </w:r>
+      <w:r>
+        <w:rPr>
+          <w:rFonts w:hint="default"/>
+        </w:rPr>
+        <w:t xml:space="preserve"> </w:t>
+      </w:r>
+      <w:r>
+        <w:rPr>
+          <w:rFonts w:hint="default"/>
+          <w:lang w:val="en-US"/>
+        </w:rPr>
+        <w:t>generación</w:t>
+      </w:r>
+      <w:r>
+        <w:rPr>
+          <w:rFonts w:hint="default"/>
+        </w:rPr>
+        <w:t>.</w:t>
+      </w:r>
+    </w:p>
+    <w:p>
+      <w:pPr>
+        <w:rPr>
+          <w:rFonts w:hint="default"/>
+        </w:rPr>
+      </w:pPr>
+    </w:p>
+    <w:p>
+      <w:pPr>
+        <w:rPr>
+          <w:rFonts w:hint="default"/>
+        </w:rPr>
+      </w:pPr>
+      <w:r>
+        <w:rPr>
+          <w:rFonts w:hint="default"/>
+        </w:rPr>
+        <w:t xml:space="preserve">Nos </w:t>
+      </w:r>
+      <w:r>
+        <w:rPr>
+          <w:rFonts w:hint="default"/>
+          <w:lang w:val="en-US"/>
+        </w:rPr>
+        <w:t>preguntábamos</w:t>
+      </w:r>
+      <w:r>
+        <w:rPr>
+          <w:rFonts w:hint="default"/>
+        </w:rPr>
+        <w:t xml:space="preserve"> como podemos mejorar el procedimiento que utiliza el sistema para hacerlo mas eficiente.</w:t>
+      </w:r>
+    </w:p>
+    <w:p>
+      <w:pPr>
+        <w:rPr>
+          <w:rFonts w:hint="default"/>
+        </w:rPr>
+      </w:pPr>
+      <w:r>
+        <w:rPr>
+          <w:rFonts w:hint="default"/>
+        </w:rPr>
+        <w:t>Veamoslo.</w:t>
+      </w:r>
+    </w:p>
+    <w:p>
+      <w:pPr>
+        <w:rPr>
+          <w:rFonts w:hint="default"/>
+        </w:rPr>
+      </w:pPr>
+    </w:p>
+    <w:p>
+      <w:pPr>
+        <w:rPr>
+          <w:rFonts w:hint="default"/>
+        </w:rPr>
+      </w:pPr>
+      <w:r>
+        <w:rPr>
+          <w:rFonts w:hint="default"/>
+        </w:rPr>
+        <w:t>Con cada generacion la ficha realiza un movimiento, una jugada valida.</w:t>
+      </w:r>
+    </w:p>
+    <w:p>
+      <w:pPr>
+        <w:rPr>
+          <w:rFonts w:hint="default"/>
+        </w:rPr>
+      </w:pPr>
+      <w:r>
+        <w:rPr>
+          <w:rFonts w:hint="default"/>
+        </w:rPr>
+        <w:t>Hemos establecido que una jugada valida consiste en desplazar la ficha a una distancia de una casilla.</w:t>
+      </w:r>
+    </w:p>
+    <w:p>
+      <w:pPr>
+        <w:rPr>
+          <w:rFonts w:hint="default"/>
+        </w:rPr>
+      </w:pPr>
+      <w:r>
+        <w:rPr>
+          <w:rFonts w:hint="default"/>
+        </w:rPr>
+        <w:t>Tambien hemos establecido que la distancia entre la entrada y la salida es de 7 casillas, y por lo tanto, no puede ser recorrida en menos de 7 movimientos.</w:t>
+      </w:r>
+    </w:p>
+    <w:p>
+      <w:pPr>
+        <w:rPr>
+          <w:rFonts w:hint="default"/>
+        </w:rPr>
+      </w:pPr>
+    </w:p>
+    <w:p>
+      <w:pPr>
+        <w:rPr>
+          <w:rFonts w:hint="default"/>
+        </w:rPr>
+      </w:pPr>
+      <w:r>
+        <w:rPr>
+          <w:rFonts w:hint="default"/>
+          <w:lang w:val="en-US"/>
+        </w:rPr>
+        <w:t>E</w:t>
+      </w:r>
+      <w:r>
+        <w:rPr>
+          <w:rFonts w:hint="default"/>
+        </w:rPr>
+        <w:t xml:space="preserve">l sistema ha alcanzado la salida en la </w:t>
+      </w:r>
+      <w:r>
+        <w:rPr>
+          <w:rFonts w:hint="default"/>
+          <w:lang w:val="en-US"/>
+        </w:rPr>
+        <w:t>séptima</w:t>
+      </w:r>
+      <w:r>
+        <w:rPr>
+          <w:rFonts w:hint="default"/>
+        </w:rPr>
+        <w:t xml:space="preserve"> </w:t>
+      </w:r>
+      <w:r>
+        <w:rPr>
+          <w:rFonts w:hint="default"/>
+          <w:lang w:val="en-US"/>
+        </w:rPr>
+        <w:t>generación</w:t>
+      </w:r>
+      <w:r>
+        <w:rPr>
+          <w:rFonts w:hint="default"/>
+        </w:rPr>
+        <w:t>, es decir, con 7 movimientos.</w:t>
+      </w:r>
+    </w:p>
+    <w:p>
+      <w:pPr>
+        <w:rPr>
+          <w:rFonts w:hint="default"/>
+        </w:rPr>
+      </w:pPr>
+      <w:r>
+        <w:rPr>
+          <w:rFonts w:hint="default"/>
+          <w:lang w:val="en-US"/>
+        </w:rPr>
+        <w:t>Y</w:t>
+      </w:r>
+      <w:r>
+        <w:rPr>
+          <w:rFonts w:hint="default"/>
+        </w:rPr>
+        <w:t xml:space="preserve"> si como hemos dicho, esa distancia no puede ser recorrida con menos movimientos, entonces, la eficiencia del sistema no puede ser mejorada.</w:t>
+      </w:r>
+    </w:p>
+    <w:p>
+      <w:pPr>
+        <w:rPr>
+          <w:rFonts w:hint="default"/>
+        </w:rPr>
+      </w:pPr>
+    </w:p>
+    <w:p>
+      <w:pPr>
+        <w:rPr>
+          <w:rFonts w:hint="default"/>
+        </w:rPr>
+      </w:pPr>
+      <w:r>
+        <w:rPr>
+          <w:rFonts w:hint="default"/>
+        </w:rPr>
+        <w:t xml:space="preserve">lo que ha sucedido es que, el sistema con cada </w:t>
+      </w:r>
+      <w:r>
+        <w:rPr>
+          <w:rFonts w:hint="default"/>
+          <w:lang w:val="en-US"/>
+        </w:rPr>
+        <w:t>generación</w:t>
+      </w:r>
+      <w:r>
+        <w:rPr>
+          <w:rFonts w:hint="default"/>
+        </w:rPr>
+        <w:t xml:space="preserve">, avanza un paso en la </w:t>
+      </w:r>
+      <w:r>
+        <w:rPr>
+          <w:rFonts w:hint="default"/>
+          <w:lang w:val="en-US"/>
+        </w:rPr>
+        <w:t>dirección</w:t>
+      </w:r>
+      <w:r>
+        <w:rPr>
+          <w:rFonts w:hint="default"/>
+        </w:rPr>
+        <w:t xml:space="preserve"> correcta.</w:t>
+      </w:r>
+    </w:p>
+    <w:p>
+      <w:pPr>
+        <w:rPr>
+          <w:rFonts w:hint="default"/>
+        </w:rPr>
+      </w:pPr>
+      <w:r>
+        <w:rPr>
+          <w:rFonts w:hint="default"/>
+        </w:rPr>
+        <w:t>No se pierde, no duda, no se equivoca.</w:t>
+      </w:r>
+    </w:p>
+    <w:p>
+      <w:pPr>
+        <w:rPr>
+          <w:rFonts w:hint="default"/>
+        </w:rPr>
+      </w:pPr>
+      <w:r>
+        <w:rPr>
+          <w:rFonts w:hint="default"/>
+        </w:rPr>
+        <w:t>Se mueve hacia el objetivo como si supiera adonde esta.</w:t>
+      </w:r>
+    </w:p>
+    <w:p>
+      <w:pPr>
+        <w:rPr>
+          <w:rFonts w:hint="default"/>
+        </w:rPr>
+      </w:pPr>
+    </w:p>
+    <w:p>
+      <w:pPr>
+        <w:rPr>
+          <w:rFonts w:hint="default"/>
+        </w:rPr>
+      </w:pPr>
+      <w:r>
+        <w:rPr>
+          <w:rFonts w:hint="default"/>
+        </w:rPr>
+        <w:t>No existira jamas un sistema mas eficiente que este, porque el problema no puede ser resuelto con un menor numero de pasos.</w:t>
+      </w:r>
+    </w:p>
+    <w:p/>
+    <w:p/>
+    <w:p/>
+    <w:p/>
     <w:p>
       <w:bookmarkStart w:id="16" w:name="_GoBack"/>
       <w:bookmarkEnd w:id="16"/>
     </w:p>
-    <w:p>
-      <w:r>
-        <w:rPr>
-          <w:rFonts w:hint="default"/>
-        </w:rPr>
-        <w:t>Este individuo, ‘H8’, representa el estado final que queríamos alcanzar, y tiene la respuesta al problema, el camino que va desde la entrada hasta la salida del laberinto.</w:t>
-      </w:r>
-    </w:p>
-    <w:p/>
-    <w:p/>
-    <w:p/>
-    <w:p/>
-    <w:p/>
     <w:p/>
     <w:p/>
     <w:p/>

</xml_diff>

<commit_message>
Complejidad de un problema - draft 2
</commit_message>
<xml_diff>
--- a/Version Espanol.docx
+++ b/Version Espanol.docx
@@ -3805,12 +3805,6 @@
     <w:p/>
     <w:p/>
     <w:p/>
-    <w:p/>
-    <w:p/>
-    <w:p/>
-    <w:p/>
-    <w:p/>
-    <w:p/>
     <w:p>
       <w:pPr>
         <w:pStyle w:val="63"/>
@@ -3868,13 +3862,6 @@
           <w:rFonts w:hint="default"/>
         </w:rPr>
         <w:t>pueden ser medidos y comparados.</w:t>
-      </w:r>
-      <w:r>
-        <w:rPr>
-          <w:rFonts w:hint="default"/>
-          <w:lang w:val="en-US"/>
-        </w:rPr>
-        <w:t>a</w:t>
       </w:r>
     </w:p>
     <w:p>
@@ -6362,7 +6349,20 @@
         <w:rPr>
           <w:rFonts w:hint="default"/>
         </w:rPr>
-        <w:t>Con cada generacion la ficha realiza un movimiento, una jugada valida.</w:t>
+        <w:t xml:space="preserve">Con cada </w:t>
+      </w:r>
+      <w:r>
+        <w:rPr>
+          <w:rFonts w:hint="default"/>
+          <w:lang w:val="en-US"/>
+        </w:rPr>
+        <w:t>generación</w:t>
+      </w:r>
+      <w:r>
+        <w:rPr>
+          <w:rFonts w:hint="default"/>
+        </w:rPr>
+        <w:t xml:space="preserve"> la ficha realiza un movimiento, una jugada valida.</w:t>
       </w:r>
     </w:p>
     <w:p>
@@ -6387,28 +6387,35 @@
       <w:r>
         <w:rPr>
           <w:rFonts w:hint="default"/>
-        </w:rPr>
-        <w:t>Tambien hemos establecido que la distancia entre la entrada y la salida es de 7 casillas, y por lo tanto, no puede ser recorrida en menos de 7 movimientos.</w:t>
-      </w:r>
-    </w:p>
-    <w:p>
-      <w:pPr>
-        <w:rPr>
-          <w:rFonts w:hint="default"/>
-        </w:rPr>
-      </w:pPr>
-    </w:p>
-    <w:p>
-      <w:pPr>
-        <w:rPr>
-          <w:rFonts w:hint="default"/>
-        </w:rPr>
-      </w:pPr>
-      <w:r>
-        <w:rPr>
-          <w:rFonts w:hint="default"/>
           <w:lang w:val="en-US"/>
         </w:rPr>
+        <w:t>También</w:t>
+      </w:r>
+      <w:r>
+        <w:rPr>
+          <w:rFonts w:hint="default"/>
+        </w:rPr>
+        <w:t xml:space="preserve"> hemos establecido que la distancia entre la entrada y la salida es de 7 casillas, y por lo tanto, no puede ser recorrida en menos de 7 movimientos.</w:t>
+      </w:r>
+    </w:p>
+    <w:p>
+      <w:pPr>
+        <w:rPr>
+          <w:rFonts w:hint="default"/>
+        </w:rPr>
+      </w:pPr>
+    </w:p>
+    <w:p>
+      <w:pPr>
+        <w:rPr>
+          <w:rFonts w:hint="default"/>
+        </w:rPr>
+      </w:pPr>
+      <w:r>
+        <w:rPr>
+          <w:rFonts w:hint="default"/>
+          <w:lang w:val="en-US"/>
+        </w:rPr>
         <w:t>E</w:t>
       </w:r>
       <w:r>
@@ -6553,9 +6560,120 @@
         <w:rPr>
           <w:rFonts w:hint="default"/>
         </w:rPr>
-        <w:t>No existira jamas un sistema mas eficiente que este, porque el problema no puede ser resuelto con un menor numero de pasos.</w:t>
-      </w:r>
-    </w:p>
+        <w:t xml:space="preserve">No </w:t>
+      </w:r>
+      <w:r>
+        <w:rPr>
+          <w:rFonts w:hint="default"/>
+          <w:lang w:val="en-US"/>
+        </w:rPr>
+        <w:t>existirá</w:t>
+      </w:r>
+      <w:r>
+        <w:rPr>
+          <w:rFonts w:hint="default"/>
+        </w:rPr>
+        <w:t xml:space="preserve"> jamas un sistema mas eficiente que este, porque el problema no puede ser resuelto con un menor numero de pasos.</w:t>
+      </w:r>
+    </w:p>
+    <w:p/>
+    <w:p/>
+    <w:p/>
+    <w:p/>
+    <w:p/>
+    <w:p/>
+    <w:p/>
+    <w:p/>
+    <w:p/>
+    <w:p/>
+    <w:p/>
+    <w:p/>
+    <w:p/>
+    <w:p/>
+    <w:p/>
+    <w:p/>
+    <w:p/>
+    <w:p/>
+    <w:p/>
+    <w:p/>
+    <w:p/>
+    <w:p/>
+    <w:p/>
+    <w:p/>
+    <w:p/>
+    <w:p/>
+    <w:p/>
+    <w:p/>
+    <w:p/>
+    <w:p/>
+    <w:p/>
+    <w:p/>
+    <w:p/>
+    <w:p/>
+    <w:p/>
+    <w:p/>
+    <w:p/>
+    <w:p/>
+    <w:p>
+      <w:pPr>
+        <w:pStyle w:val="63"/>
+        <w:rPr>
+          <w:rFonts w:hint="default"/>
+          <w:lang w:val="en-US"/>
+        </w:rPr>
+      </w:pPr>
+      <w:r>
+        <w:t xml:space="preserve">Capitulo </w:t>
+      </w:r>
+      <w:r>
+        <w:rPr>
+          <w:rFonts w:hint="default"/>
+          <w:lang w:val="en-US"/>
+        </w:rPr>
+        <w:t>6</w:t>
+      </w:r>
+    </w:p>
+    <w:p>
+      <w:pPr>
+        <w:pStyle w:val="2"/>
+        <w:ind w:left="432" w:right="432" w:firstLine="0"/>
+      </w:pPr>
+      <w:r>
+        <w:rPr>
+          <w:rFonts w:hint="default"/>
+          <w:lang w:val="en-US"/>
+        </w:rPr>
+        <w:t>COMPLEJIDAD de un problema</w:t>
+      </w:r>
+    </w:p>
+    <w:p>
+      <w:pPr>
+        <w:rPr>
+          <w:rFonts w:hint="default"/>
+          <w:lang w:val="en-US"/>
+        </w:rPr>
+      </w:pPr>
+      <w:r>
+        <w:rPr>
+          <w:rFonts w:hint="default"/>
+        </w:rPr>
+        <w:t>Los sistemas computacionales, asi como los procedimientos que se utilizan para resolver problemas logicos,</w:t>
+      </w:r>
+      <w:r>
+        <w:rPr>
+          <w:rFonts w:hint="default"/>
+          <w:lang w:val="en-US"/>
+        </w:rPr>
+        <w:t xml:space="preserve"> </w:t>
+      </w:r>
+      <w:r>
+        <w:rPr>
+          <w:rFonts w:hint="default"/>
+        </w:rPr>
+        <w:t>pueden ser medidos y comparados.</w:t>
+      </w:r>
+    </w:p>
+    <w:p/>
     <w:p/>
     <w:p/>
     <w:p/>
@@ -6564,6 +6682,49 @@
       <w:bookmarkStart w:id="16" w:name="_GoBack"/>
       <w:bookmarkEnd w:id="16"/>
     </w:p>
+    <w:p/>
+    <w:p/>
+    <w:p/>
+    <w:p/>
+    <w:p/>
+    <w:p/>
+    <w:p/>
+    <w:p/>
+    <w:p/>
+    <w:p/>
+    <w:p/>
+    <w:p/>
+    <w:p/>
+    <w:p/>
+    <w:p/>
+    <w:p/>
+    <w:p/>
+    <w:p/>
+    <w:p/>
+    <w:p/>
+    <w:p/>
+    <w:p/>
+    <w:p/>
+    <w:p/>
+    <w:p/>
+    <w:p/>
+    <w:p/>
+    <w:p/>
+    <w:p/>
+    <w:p/>
+    <w:p/>
+    <w:p/>
+    <w:p/>
+    <w:p/>
+    <w:p/>
+    <w:p/>
+    <w:p/>
+    <w:p/>
+    <w:p/>
+    <w:p/>
+    <w:p/>
+    <w:p/>
+    <w:p/>
     <w:p/>
     <w:p/>
     <w:p/>

</xml_diff>

<commit_message>
Potencia - version espanyol
</commit_message>
<xml_diff>
--- a/Version Espanol.docx
+++ b/Version Espanol.docx
@@ -6656,7 +6656,33 @@
         <w:rPr>
           <w:rFonts w:hint="default"/>
         </w:rPr>
-        <w:t>En este capitulo nos proponemos hacer una estimacion de la potencia de calculo que un sistema de este tipo podria tener.</w:t>
+        <w:t xml:space="preserve">En este capitulo nos proponemos hacer una </w:t>
+      </w:r>
+      <w:r>
+        <w:rPr>
+          <w:rFonts w:hint="default"/>
+          <w:lang w:val="en-US"/>
+        </w:rPr>
+        <w:t>estimación</w:t>
+      </w:r>
+      <w:r>
+        <w:rPr>
+          <w:rFonts w:hint="default"/>
+        </w:rPr>
+        <w:t xml:space="preserve"> de la potencia de calculo que un sistema de este tipo </w:t>
+      </w:r>
+      <w:r>
+        <w:rPr>
+          <w:rFonts w:hint="default"/>
+          <w:lang w:val="en-US"/>
+        </w:rPr>
+        <w:t>podría</w:t>
+      </w:r>
+      <w:r>
+        <w:rPr>
+          <w:rFonts w:hint="default"/>
+        </w:rPr>
+        <w:t xml:space="preserve"> tener.</w:t>
       </w:r>
     </w:p>
     <w:p>
@@ -6702,7 +6728,20 @@
         <w:rPr>
           <w:rFonts w:hint="default"/>
         </w:rPr>
-        <w:t>Pero esta definicion no es suficiente para medir la potencia de un sistema de computo.</w:t>
+        <w:t xml:space="preserve">Pero esta </w:t>
+      </w:r>
+      <w:r>
+        <w:rPr>
+          <w:rFonts w:hint="default"/>
+          <w:lang w:val="en-US"/>
+        </w:rPr>
+        <w:t>definición</w:t>
+      </w:r>
+      <w:r>
+        <w:rPr>
+          <w:rFonts w:hint="default"/>
+        </w:rPr>
+        <w:t xml:space="preserve"> no es suficiente para medir la potencia de un sistema de computo.</w:t>
       </w:r>
       <w:r>
         <w:rPr>
@@ -6749,7 +6788,20 @@
         <w:rPr>
           <w:rFonts w:hint="default"/>
         </w:rPr>
-        <w:t>La velocidad esta bien, es un buen indicador, pero ademas, nos gustaria saber que tipo de problemas es capaz de abordar.</w:t>
+        <w:t xml:space="preserve">La velocidad esta bien, es un buen indicador, pero ademas, nos </w:t>
+      </w:r>
+      <w:r>
+        <w:rPr>
+          <w:rFonts w:hint="default"/>
+          <w:lang w:val="en-US"/>
+        </w:rPr>
+        <w:t>gustaría</w:t>
+      </w:r>
+      <w:r>
+        <w:rPr>
+          <w:rFonts w:hint="default"/>
+        </w:rPr>
+        <w:t xml:space="preserve"> saber que tipo de problemas es capaz de abordar.</w:t>
       </w:r>
       <w:r>
         <w:rPr>
@@ -6869,18 +6921,311 @@
         <w:rPr>
           <w:rFonts w:hint="default"/>
         </w:rPr>
-        <w:t>ara iniciar la discusion, veamos como podemos determinar de forma aproximada, cual podria ser la complejidad de un problema.</w:t>
-      </w:r>
-    </w:p>
-    <w:p>
+        <w:t xml:space="preserve">ara iniciar la </w:t>
+      </w:r>
+      <w:r>
+        <w:rPr>
+          <w:rFonts w:hint="default"/>
+          <w:lang w:val="en-US"/>
+        </w:rPr>
+        <w:t>discusión</w:t>
+      </w:r>
+      <w:r>
+        <w:rPr>
+          <w:rFonts w:hint="default"/>
+        </w:rPr>
+        <w:t xml:space="preserve">, veamos como podemos determinar de forma aproximada, cual </w:t>
+      </w:r>
+      <w:r>
+        <w:rPr>
+          <w:rFonts w:hint="default"/>
+          <w:lang w:val="en-US"/>
+        </w:rPr>
+        <w:t>podría</w:t>
+      </w:r>
+      <w:r>
+        <w:rPr>
+          <w:rFonts w:hint="default"/>
+        </w:rPr>
+        <w:t xml:space="preserve"> ser la complejidad de un problema.</w:t>
+      </w:r>
+    </w:p>
+    <w:p/>
+    <w:p/>
+    <w:p/>
+    <w:p/>
+    <w:p>
+      <w:pPr>
+        <w:pStyle w:val="3"/>
+        <w:ind w:left="0" w:right="0" w:firstLine="0"/>
+      </w:pPr>
+      <w:r>
+        <w:rPr>
+          <w:rFonts w:hint="default"/>
+          <w:lang w:val="en-US"/>
+        </w:rPr>
+        <w:t>Complejidad de un problema</w:t>
+      </w:r>
+    </w:p>
+    <w:p/>
+    <w:p>
+      <w:pPr>
+        <w:rPr>
+          <w:rFonts w:hint="default"/>
+        </w:rPr>
+      </w:pPr>
+      <w:r>
+        <w:rPr>
+          <w:rFonts w:hint="default"/>
+        </w:rPr>
+        <w:t>No todos los problemas son iguales.</w:t>
+      </w:r>
+      <w:r>
+        <w:rPr>
+          <w:rFonts w:hint="default"/>
+          <w:lang w:val="en-US"/>
+        </w:rPr>
+        <w:t xml:space="preserve"> Algunos de ellos podrán </w:t>
+      </w:r>
+      <w:r>
+        <w:rPr>
+          <w:rFonts w:hint="default"/>
+        </w:rPr>
+        <w:t>resolverse</w:t>
+      </w:r>
+      <w:r>
+        <w:rPr>
+          <w:rFonts w:hint="default"/>
+          <w:lang w:val="en-US"/>
+        </w:rPr>
+        <w:t xml:space="preserve"> con </w:t>
+      </w:r>
+      <w:r>
+        <w:rPr>
+          <w:rFonts w:hint="default"/>
+        </w:rPr>
+        <w:t xml:space="preserve"> </w:t>
+      </w:r>
+      <w:r>
+        <w:rPr>
+          <w:rFonts w:hint="default"/>
+          <w:lang w:val="en-US"/>
+        </w:rPr>
+        <w:t>facilidad</w:t>
+      </w:r>
+      <w:r>
+        <w:rPr>
+          <w:rFonts w:hint="default"/>
+        </w:rPr>
+        <w:t xml:space="preserve">, otros </w:t>
+      </w:r>
+      <w:r>
+        <w:rPr>
+          <w:rFonts w:hint="default"/>
+          <w:lang w:val="en-US"/>
+        </w:rPr>
+        <w:t>serán</w:t>
+      </w:r>
+      <w:r>
+        <w:rPr>
+          <w:rFonts w:hint="default"/>
+        </w:rPr>
+        <w:t xml:space="preserve"> mas </w:t>
+      </w:r>
+      <w:r>
+        <w:rPr>
+          <w:rFonts w:hint="default"/>
+          <w:lang w:val="en-US"/>
+        </w:rPr>
+        <w:t>difíciles</w:t>
+      </w:r>
+      <w:r>
+        <w:rPr>
+          <w:rFonts w:hint="default"/>
+        </w:rPr>
+        <w:t xml:space="preserve"> de resolver, mientras que otros </w:t>
+      </w:r>
+      <w:r>
+        <w:rPr>
+          <w:rFonts w:hint="default"/>
+          <w:lang w:val="en-US"/>
+        </w:rPr>
+        <w:t>podrían</w:t>
+      </w:r>
+      <w:r>
+        <w:rPr>
+          <w:rFonts w:hint="default"/>
+        </w:rPr>
+        <w:t xml:space="preserve"> considerarse inabordables o incluso irresolubles.</w:t>
+      </w:r>
+      <w:r>
+        <w:rPr>
+          <w:rFonts w:hint="default"/>
+          <w:lang w:val="en-US"/>
+        </w:rPr>
+        <w:t xml:space="preserve"> Así</w:t>
+      </w:r>
+      <w:r>
+        <w:rPr>
+          <w:rFonts w:hint="default"/>
+        </w:rPr>
+        <w:t xml:space="preserve"> </w:t>
+      </w:r>
+      <w:r>
+        <w:rPr>
+          <w:rFonts w:hint="default"/>
+          <w:lang w:val="en-US"/>
+        </w:rPr>
+        <w:t>podríamos</w:t>
+      </w:r>
+      <w:r>
+        <w:rPr>
+          <w:rFonts w:hint="default"/>
+        </w:rPr>
+        <w:t xml:space="preserve"> clasificar a los problemas de acuerdo con su complejidad.</w:t>
+      </w:r>
+    </w:p>
+    <w:p>
+      <w:pPr>
+        <w:rPr>
+          <w:rFonts w:hint="default"/>
+        </w:rPr>
+      </w:pPr>
+      <w:r>
+        <w:rPr>
+          <w:rFonts w:hint="default"/>
+        </w:rPr>
+        <w:t>Y cuando hablamos de complejidad, un buen indicador del grado de complejidad de</w:t>
+      </w:r>
+      <w:r>
+        <w:rPr>
+          <w:rFonts w:hint="default"/>
+          <w:lang w:val="en-US"/>
+        </w:rPr>
+        <w:t xml:space="preserve"> un </w:t>
+      </w:r>
+      <w:r>
+        <w:rPr>
+          <w:rFonts w:hint="default"/>
+        </w:rPr>
+        <w:t xml:space="preserve">problema, es el numero de decisiones que deben tomarse para encontrar la </w:t>
+      </w:r>
+      <w:r>
+        <w:rPr>
+          <w:rFonts w:hint="default"/>
+          <w:lang w:val="en-US"/>
+        </w:rPr>
+        <w:t>solución</w:t>
+      </w:r>
+      <w:r>
+        <w:rPr>
+          <w:rFonts w:hint="default"/>
+        </w:rPr>
+        <w:t>.</w:t>
+      </w:r>
+    </w:p>
+    <w:p>
+      <w:pPr>
+        <w:rPr>
+          <w:rFonts w:hint="default"/>
+        </w:rPr>
+      </w:pPr>
+    </w:p>
+    <w:p>
+      <w:pPr>
+        <w:rPr>
+          <w:rFonts w:hint="default"/>
+        </w:rPr>
+      </w:pPr>
+      <w:r>
+        <w:rPr>
+          <w:rFonts w:hint="default"/>
+        </w:rPr>
+        <w:t xml:space="preserve">Podemos ver a una </w:t>
+      </w:r>
+      <w:r>
+        <w:rPr>
+          <w:rFonts w:hint="default"/>
+          <w:lang w:val="en-US"/>
+        </w:rPr>
+        <w:t>decisión</w:t>
+      </w:r>
+      <w:r>
+        <w:rPr>
+          <w:rFonts w:hint="default"/>
+        </w:rPr>
+        <w:t xml:space="preserve"> como, </w:t>
+      </w:r>
+      <w:r>
+        <w:rPr>
+          <w:rFonts w:hint="default"/>
+          <w:lang w:val="en-US"/>
+        </w:rPr>
+        <w:t>una</w:t>
+      </w:r>
+      <w:r>
+        <w:rPr>
+          <w:rFonts w:hint="default"/>
+        </w:rPr>
+        <w:t xml:space="preserve"> </w:t>
+      </w:r>
+      <w:r>
+        <w:rPr>
+          <w:rFonts w:hint="default"/>
+          <w:lang w:val="en-US"/>
+        </w:rPr>
+        <w:t>bifurcación</w:t>
+      </w:r>
+      <w:r>
+        <w:rPr>
+          <w:rFonts w:hint="default"/>
+        </w:rPr>
+        <w:t xml:space="preserve"> </w:t>
+      </w:r>
+      <w:r>
+        <w:rPr>
+          <w:rFonts w:hint="default"/>
+          <w:lang w:val="en-US"/>
+        </w:rPr>
+        <w:t xml:space="preserve">en el </w:t>
+      </w:r>
       <w:bookmarkStart w:id="16" w:name="_GoBack"/>
       <w:bookmarkEnd w:id="16"/>
-    </w:p>
-    <w:p/>
-    <w:p/>
-    <w:p/>
-    <w:p/>
-    <w:p/>
+      <w:r>
+        <w:rPr>
+          <w:rFonts w:hint="default"/>
+        </w:rPr>
+        <w:t>camino.</w:t>
+      </w:r>
+    </w:p>
+    <w:p>
+      <w:pPr>
+        <w:rPr>
+          <w:rFonts w:hint="default"/>
+        </w:rPr>
+      </w:pPr>
+      <w:r>
+        <w:rPr>
+          <w:rFonts w:hint="default"/>
+        </w:rPr>
+        <w:t>por donde debo continuar ?</w:t>
+      </w:r>
+    </w:p>
+    <w:p>
+      <w:pPr>
+        <w:rPr>
+          <w:rFonts w:hint="default"/>
+        </w:rPr>
+      </w:pPr>
+    </w:p>
+    <w:p>
+      <w:r>
+        <w:rPr>
+          <w:rFonts w:hint="default"/>
+        </w:rPr>
+        <w:t>En lo que sigue pensaremos que, la complejidad de un problema aumenta con el numero de decisiones que deben tomarse para resolverlo.</w:t>
+      </w:r>
+    </w:p>
     <w:p/>
     <w:p/>
     <w:p/>
@@ -7124,7 +7469,17 @@
         <w:ind w:left="0" w:right="0" w:firstLine="0"/>
       </w:pPr>
       <w:r>
-        <w:t>Ppuesta en marcha erfect formatting for self-authors</w:t>
+        <w:t>P</w:t>
+      </w:r>
+      <w:r>
+        <w:rPr>
+          <w:rFonts w:hint="default"/>
+          <w:lang w:val="en-US"/>
+        </w:rPr>
+        <w:t>complejidad de un problemas</w:t>
+      </w:r>
+      <w:r>
+        <w:t>puesta en marcha erfect formatting for self-authors</w:t>
       </w:r>
     </w:p>
     <w:p>

</xml_diff>